<commit_message>
correct description (it sets the status)
</commit_message>
<xml_diff>
--- a/test-descriptions/test-cases-070/test-070-17-02.docx
+++ b/test-descriptions/test-cases-070/test-070-17-02.docx
@@ -70,22 +70,48 @@
     <w:p>
       <w:pPr>
         <w:pStyle w:val="Standard"/>
-      </w:pPr>
-      <w:r>
-        <w:t>Provide</w:t>
-      </w:r>
-      <w:r>
-        <w:t xml:space="preserve"> </w:t>
-      </w:r>
-      <w:r>
-        <w:t xml:space="preserve">malformed </w:t>
-      </w:r>
-      <w:r>
-        <w:t xml:space="preserve">16-byte MAC array – initial MAC value </w:t>
-      </w:r>
-      <w:r>
-        <w:t>in 0x78 response to SCRYPT</w:t>
-      </w:r>
+        <w:rPr>
+          <w:del w:id="1" w:author="Rodney Thayer" w:date="2023-05-16T16:55:00Z"/>
+        </w:rPr>
+      </w:pPr>
+      <w:ins w:id="2" w:author="Rodney Thayer" w:date="2023-05-16T16:55:00Z">
+        <w:r>
+          <w:t xml:space="preserve">Not applicable, </w:t>
+        </w:r>
+      </w:ins>
+      <w:ins w:id="3" w:author="Rodney Thayer" w:date="2023-05-16T16:56:00Z">
+        <w:r>
+          <w:t xml:space="preserve">ACU </w:t>
+        </w:r>
+        <w:proofErr w:type="spellStart"/>
+        <w:r>
+          <w:t>test.</w:t>
+        </w:r>
+      </w:ins>
+      <w:del w:id="4" w:author="Rodney Thayer" w:date="2023-05-16T16:55:00Z">
+        <w:r>
+          <w:delText>Provide</w:delText>
+        </w:r>
+        <w:r>
+          <w:delText xml:space="preserve"> </w:delText>
+        </w:r>
+      </w:del>
+      <w:del w:id="5" w:author="Rodney Thayer" w:date="2023-05-16T16:54:00Z">
+        <w:r>
+          <w:delText xml:space="preserve">malformed </w:delText>
+        </w:r>
+        <w:r>
+          <w:delText>16-byte MAC array – init</w:delText>
+        </w:r>
+      </w:del>
+      <w:del w:id="6" w:author="Rodney Thayer" w:date="2023-05-16T16:55:00Z">
+        <w:r>
+          <w:delText xml:space="preserve">ial MAC value </w:delText>
+        </w:r>
+        <w:r>
+          <w:delText>in 0x78 response to SCRYPT</w:delText>
+        </w:r>
+      </w:del>
     </w:p>
     <w:p>
       <w:pPr>
@@ -94,20 +120,75 @@
       <w:r>
         <w:t>ACU</w:t>
       </w:r>
+      <w:proofErr w:type="spellEnd"/>
     </w:p>
     <w:p>
       <w:pPr>
         <w:pStyle w:val="Standard"/>
+        <w:rPr>
+          <w:ins w:id="7" w:author="Rodney Thayer" w:date="2023-05-16T16:55:00Z"/>
+        </w:rPr>
+      </w:pPr>
+      <w:ins w:id="8" w:author="Rodney Thayer" w:date="2023-05-16T16:55:00Z">
+        <w:r>
+          <w:t xml:space="preserve">Provide error flag per Annex D to indicate RMAC-I bad status.in </w:t>
+        </w:r>
+        <w:proofErr w:type="spellStart"/>
+        <w:r>
+          <w:t>osdp_RMAC_</w:t>
+        </w:r>
+        <w:proofErr w:type="gramStart"/>
+        <w:r>
+          <w:t>I</w:t>
+        </w:r>
+        <w:proofErr w:type="spellEnd"/>
+        <w:r>
+          <w:t xml:space="preserve">  response</w:t>
+        </w:r>
+        <w:proofErr w:type="gramEnd"/>
+        <w:r>
+          <w:t xml:space="preserve"> to </w:t>
+        </w:r>
+        <w:proofErr w:type="spellStart"/>
+        <w:r>
+          <w:t>osdp_SCRYPT</w:t>
+        </w:r>
+        <w:proofErr w:type="spellEnd"/>
+        <w:r>
+          <w:t>.</w:t>
+        </w:r>
+      </w:ins>
+    </w:p>
+    <w:p>
+      <w:pPr>
+        <w:pStyle w:val="Standard"/>
+        <w:rPr>
+          <w:ins w:id="9" w:author="Rodney Thayer" w:date="2023-05-16T16:55:00Z"/>
+        </w:rPr>
+      </w:pPr>
+    </w:p>
+    <w:p>
+      <w:pPr>
+        <w:pStyle w:val="Standard"/>
       </w:pPr>
       <w:r>
         <w:t xml:space="preserve">Process </w:t>
       </w:r>
-      <w:r>
-        <w:t xml:space="preserve">malformed </w:t>
-      </w:r>
-      <w:r>
-        <w:t xml:space="preserve">data </w:t>
-      </w:r>
+      <w:del w:id="10" w:author="Rodney Thayer" w:date="2023-05-16T16:56:00Z">
+        <w:r>
+          <w:delText xml:space="preserve">malformed </w:delText>
+        </w:r>
+      </w:del>
+      <w:ins w:id="11" w:author="Rodney Thayer" w:date="2023-05-16T16:56:00Z">
+        <w:r>
+          <w:t xml:space="preserve">error status </w:t>
+        </w:r>
+      </w:ins>
+      <w:del w:id="12" w:author="Rodney Thayer" w:date="2023-05-16T16:56:00Z">
+        <w:r>
+          <w:delText xml:space="preserve">data </w:delText>
+        </w:r>
+      </w:del>
       <w:r>
         <w:t>(see table D.3</w:t>
       </w:r>
@@ -124,7 +205,15 @@
         <w:t>SCRYPT</w:t>
       </w:r>
       <w:r>
-        <w:t xml:space="preserve"> and indicated error and cease (restart) secure channel session.</w:t>
+        <w:t xml:space="preserve"> and </w:t>
+      </w:r>
+      <w:del w:id="13" w:author="Rodney Thayer" w:date="2023-05-16T16:56:00Z">
+        <w:r>
+          <w:delText>indicated error and</w:delText>
+        </w:r>
+      </w:del>
+      <w:r>
+        <w:t xml:space="preserve"> cease (restart) secure channel session.</w:t>
       </w:r>
     </w:p>
     <w:p>
@@ -136,65 +225,61 @@
       </w:r>
     </w:p>
     <w:p>
-      <w:r>
-        <w:t>Determine if the proper cryptogram value is sent in s</w:t>
-      </w:r>
-      <w:r>
-        <w:t xml:space="preserve">upport </w:t>
-      </w:r>
-      <w:r>
-        <w:t xml:space="preserve">oof </w:t>
-      </w:r>
-      <w:r>
-        <w:t xml:space="preserve">establishing secure channel by issuing </w:t>
-      </w:r>
-      <w:r>
-        <w:t>SCRYPT</w:t>
-      </w:r>
-      <w:r>
-        <w:t xml:space="preserve"> and processing the data block </w:t>
-      </w:r>
-      <w:r>
-        <w:t>for encryption synchronization</w:t>
-      </w:r>
-      <w:r>
-        <w:t xml:space="preserve"> and in the case of a</w:t>
-      </w:r>
-      <w:ins w:id="1" w:author="Rodney Thayer" w:date="2023-05-15T07:13:00Z">
-        <w:r>
-          <w:t>n</w:t>
+      <w:ins w:id="14" w:author="Rodney Thayer" w:date="2023-05-16T16:56:00Z">
+        <w:r>
+          <w:t xml:space="preserve">Confirm the ACU validates the SCS header status in an </w:t>
+        </w:r>
+        <w:proofErr w:type="spellStart"/>
+        <w:r>
+          <w:t>osdp_RMA</w:t>
         </w:r>
       </w:ins>
-      <w:r>
-        <w:t xml:space="preserve"> error</w:t>
-      </w:r>
-      <w:ins w:id="2" w:author="Rodney Thayer" w:date="2023-05-15T07:13:00Z">
-        <w:r>
-          <w:t>,</w:t>
+      <w:ins w:id="15" w:author="Rodney Thayer" w:date="2023-05-16T16:57:00Z">
+        <w:r>
+          <w:t>C_I</w:t>
+        </w:r>
+        <w:proofErr w:type="spellEnd"/>
+        <w:r>
+          <w:t xml:space="preserve"> response and takes appropriate action.  Confirm it does not continue u</w:t>
         </w:r>
       </w:ins>
-      <w:r>
-        <w:t xml:space="preserve"> </w:t>
-      </w:r>
-      <w:ins w:id="3" w:author="Rodney Thayer" w:date="2023-05-15T07:13:00Z">
-        <w:r>
-          <w:t xml:space="preserve">cease establishment of a secure channel session. A </w:t>
+      <w:ins w:id="16" w:author="Rodney Thayer" w:date="2023-05-16T16:58:00Z">
+        <w:r>
+          <w:t>sing the current Secure Channel session</w:t>
         </w:r>
       </w:ins>
-      <w:r>
-        <w:t>restart</w:t>
-      </w:r>
-      <w:ins w:id="4" w:author="Rodney Thayer" w:date="2023-05-15T07:13:00Z">
-        <w:r>
-          <w:t xml:space="preserve"> of the sequence, from</w:t>
+      <w:ins w:id="17" w:author="Rodney Thayer" w:date="2023-05-16T16:57:00Z">
+        <w:r>
+          <w:t>.</w:t>
         </w:r>
       </w:ins>
-      <w:ins w:id="5" w:author="Rodney Thayer" w:date="2023-05-15T07:14:00Z">
-        <w:r>
-          <w:t xml:space="preserve"> the beginning, may follow the test action.</w:t>
-        </w:r>
-      </w:ins>
-      <w:del w:id="6" w:author="Rodney Thayer" w:date="2023-05-15T07:14:00Z">
+      <w:del w:id="18" w:author="Rodney Thayer" w:date="2023-05-16T16:57:00Z">
+        <w:r>
+          <w:delText>Determine if the proper cryptogram value is sent in s</w:delText>
+        </w:r>
+        <w:r>
+          <w:delText xml:space="preserve">upport </w:delText>
+        </w:r>
+        <w:r>
+          <w:delText xml:space="preserve">oof </w:delText>
+        </w:r>
+        <w:r>
+          <w:delText xml:space="preserve">establishing secure channel by issuing </w:delText>
+        </w:r>
+        <w:r>
+          <w:delText>SCRYPT</w:delText>
+        </w:r>
+        <w:r>
+          <w:delText xml:space="preserve"> and processing the data block </w:delText>
+        </w:r>
+        <w:r>
+          <w:delText>for encryption synchronization</w:delText>
+        </w:r>
+        <w:r>
+          <w:delText xml:space="preserve"> and in the case of a error restart</w:delText>
+        </w:r>
+      </w:del>
+      <w:del w:id="19" w:author="Rodney Thayer" w:date="2023-05-15T07:14:00Z">
         <w:r>
           <w:delText xml:space="preserve"> and reestablish encryption sequence. Stop or restart session when synchronization is lost.</w:delText>
         </w:r>
@@ -594,12 +679,12 @@
       </w:r>
     </w:p>
     <w:p>
-      <w:ins w:id="7" w:author="Rodney Thayer" w:date="2023-05-15T07:14:00Z">
+      <w:ins w:id="20" w:author="Rodney Thayer" w:date="2023-05-15T07:14:00Z">
         <w:r>
           <w:t>Not applicable, applies to ACU processing of a PD response.</w:t>
         </w:r>
       </w:ins>
-      <w:del w:id="8" w:author="Rodney Thayer" w:date="2023-05-15T07:14:00Z">
+      <w:del w:id="21" w:author="Rodney Thayer" w:date="2023-05-15T07:14:00Z">
         <w:r>
           <w:delText xml:space="preserve">Provide </w:delText>
         </w:r>
@@ -610,7 +695,7 @@
           <w:delText>data in byte form</w:delText>
         </w:r>
       </w:del>
-      <w:del w:id="9" w:author="Rodney Thayer" w:date="2023-05-15T07:15:00Z">
+      <w:del w:id="22" w:author="Rodney Thayer" w:date="2023-05-15T07:15:00Z">
         <w:r>
           <w:delText xml:space="preserve">at describes in </w:delText>
         </w:r>
@@ -640,17 +725,27 @@
       <w:pPr>
         <w:pStyle w:val="Standard"/>
       </w:pPr>
-      <w:ins w:id="10" w:author="Rodney Thayer" w:date="2023-05-15T07:15:00Z">
-        <w:r>
-          <w:t xml:space="preserve">Calculate the RMAC-I response value, then change the first octet to 0xff.  Send </w:t>
+      <w:ins w:id="23" w:author="Rodney Thayer" w:date="2023-05-15T07:15:00Z">
+        <w:r>
+          <w:t>Calculate the RMAC-I response value</w:t>
         </w:r>
       </w:ins>
-      <w:ins w:id="11" w:author="Rodney Thayer" w:date="2023-05-15T07:16:00Z">
+      <w:ins w:id="24" w:author="Rodney Thayer" w:date="2023-05-16T16:58:00Z">
+        <w:r>
+          <w:t xml:space="preserve"> as usual but set the status in the SCS header to 0xff.</w:t>
+        </w:r>
+      </w:ins>
+      <w:ins w:id="25" w:author="Rodney Thayer" w:date="2023-05-15T07:15:00Z">
+        <w:r>
+          <w:t xml:space="preserve">  Send </w:t>
+        </w:r>
+      </w:ins>
+      <w:ins w:id="26" w:author="Rodney Thayer" w:date="2023-05-15T07:16:00Z">
         <w:r>
           <w:t>that.  Inspect an external OSDP trace to confirm the ACU does not proceed to set up that secure channel session.</w:t>
         </w:r>
       </w:ins>
-      <w:del w:id="12" w:author="Rodney Thayer" w:date="2023-05-15T07:16:00Z">
+      <w:del w:id="27" w:author="Rodney Thayer" w:date="2023-05-15T07:16:00Z">
         <w:r>
           <w:delText xml:space="preserve">Process </w:delText>
         </w:r>
@@ -679,12 +774,12 @@
           <w:delText xml:space="preserve"> secure channel.</w:delText>
         </w:r>
       </w:del>
-      <w:ins w:id="13" w:author="Rodney Thayer" w:date="2023-05-15T07:16:00Z">
+      <w:ins w:id="28" w:author="Rodney Thayer" w:date="2023-05-15T07:16:00Z">
         <w:r>
           <w:t xml:space="preserve">  The EAC may emit telemetry when</w:t>
         </w:r>
       </w:ins>
-      <w:ins w:id="14" w:author="Rodney Thayer" w:date="2023-05-15T07:17:00Z">
+      <w:ins w:id="29" w:author="Rodney Thayer" w:date="2023-05-15T07:17:00Z">
         <w:r>
           <w:t xml:space="preserve"> this event occurs.</w:t>
         </w:r>
@@ -706,17 +801,61 @@
         <w:rPr>
           <w:kern w:val="0"/>
         </w:rPr>
-        <w:t xml:space="preserve">Available in libosdp-conformance </w:t>
-      </w:r>
-      <w:hyperlink r:id="rId6" w:history="1">
+        <w:t xml:space="preserve">Available in </w:t>
+      </w:r>
+      <w:proofErr w:type="spellStart"/>
+      <w:r>
+        <w:rPr>
+          <w:kern w:val="0"/>
+        </w:rPr>
+        <w:t>libosdp</w:t>
+      </w:r>
+      <w:proofErr w:type="spellEnd"/>
+      <w:r>
+        <w:rPr>
+          <w:kern w:val="0"/>
+        </w:rPr>
+        <w:t>-conformanc</w:t>
+      </w:r>
+      <w:ins w:id="30" w:author="Rodney Thayer" w:date="2023-05-16T16:58:00Z">
+        <w:r>
+          <w:rPr>
+            <w:kern w:val="0"/>
+          </w:rPr>
+          <w:t>e 1.33-Build-2</w:t>
+        </w:r>
+      </w:ins>
+      <w:del w:id="31" w:author="Rodney Thayer" w:date="2023-05-16T16:58:00Z">
+        <w:r>
+          <w:rPr>
+            <w:kern w:val="0"/>
+          </w:rPr>
+          <w:delText xml:space="preserve">e </w:delText>
+        </w:r>
+        <w:r>
+          <w:fldChar w:fldCharType="begin"/>
+        </w:r>
+        <w:r>
+          <w:delInstrText>HYPERLINK "https://github.com/Security-Industry-Association/libosdp-conformance/releases/tag/1.31-4"</w:delInstrText>
+        </w:r>
+        <w:r>
+          <w:fldChar w:fldCharType="separate"/>
+        </w:r>
         <w:r>
           <w:rPr>
             <w:rStyle w:val="Hyperlink"/>
             <w:kern w:val="0"/>
           </w:rPr>
-          <w:t>1.31-Build-4</w:t>
-        </w:r>
-      </w:hyperlink>
+          <w:delText>1.31-Build-4</w:delText>
+        </w:r>
+        <w:r>
+          <w:rPr>
+            <w:rStyle w:val="Hyperlink"/>
+            <w:kern w:val="0"/>
+          </w:rPr>
+          <w:fldChar w:fldCharType="end"/>
+        </w:r>
+      </w:del>
     </w:p>
     <w:p>
       <w:pPr>
@@ -754,7 +893,10 @@
               <w:pStyle w:val="Standard"/>
             </w:pPr>
             <w:r>
-              <w:t>test</w:t>
+              <w:t>T</w:t>
+            </w:r>
+            <w:r>
+              <w:t>est</w:t>
             </w:r>
           </w:p>
         </w:tc>
@@ -836,17 +978,22 @@
       <w:pPr>
         <w:pStyle w:val="Standard"/>
       </w:pPr>
-      <w:ins w:id="15" w:author="Rodney Thayer" w:date="2023-05-15T07:17:00Z">
+      <w:ins w:id="32" w:author="Rodney Thayer" w:date="2023-05-15T07:17:00Z">
         <w:r>
           <w:t xml:space="preserve">Text updated </w:t>
         </w:r>
       </w:ins>
-      <w:ins w:id="16" w:author="Rodney Thayer" w:date="2023-05-15T07:24:00Z">
-        <w:r>
-          <w:t>2.5.6</w:t>
+      <w:ins w:id="33" w:author="Rodney Thayer" w:date="2023-05-15T07:24:00Z">
+        <w:r>
+          <w:t>2.5.</w:t>
         </w:r>
       </w:ins>
-      <w:del w:id="17" w:author="Rodney Thayer" w:date="2023-05-15T07:17:00Z">
+      <w:ins w:id="34" w:author="Rodney Thayer" w:date="2023-05-16T16:59:00Z">
+        <w:r>
+          <w:t>7</w:t>
+        </w:r>
+      </w:ins>
+      <w:del w:id="35" w:author="Rodney Thayer" w:date="2023-05-15T07:17:00Z">
         <w:r>
           <w:delText xml:space="preserve">New for </w:delText>
         </w:r>
@@ -868,7 +1015,7 @@
       </w:pPr>
     </w:p>
     <w:sectPr>
-      <w:footerReference w:type="default" r:id="rId7"/>
+      <w:footerReference w:type="default" r:id="rId6"/>
       <w:pgSz w:w="12240" w:h="15840"/>
       <w:pgMar w:top="1134" w:right="1134" w:bottom="1134" w:left="1134" w:header="720" w:footer="720" w:gutter="0"/>
       <w:cols w:space="720"/>

</xml_diff>

<commit_message>
correct for ACU-only test cases
</commit_message>
<xml_diff>
--- a/test-descriptions/test-cases-070/test-070-17-02.docx
+++ b/test-descriptions/test-cases-070/test-070-17-02.docx
@@ -69,151 +69,88 @@
     </w:p>
     <w:p>
       <w:pPr>
+        <w:pPrChange w:id="1" w:author="Rodney Thayer" w:date="2023-05-25T19:43:00Z">
+          <w:pPr>
+            <w:pStyle w:val="Standard"/>
+          </w:pPr>
+        </w:pPrChange>
+      </w:pPr>
+      <w:r>
+        <w:t>Not applicable, ACU test.</w:t>
+      </w:r>
+    </w:p>
+    <w:p>
+      <w:pPr>
+        <w:pStyle w:val="Heading5"/>
+      </w:pPr>
+      <w:r>
+        <w:t>ACU</w:t>
+      </w:r>
+    </w:p>
+    <w:p>
+      <w:pPr>
         <w:pStyle w:val="Standard"/>
-        <w:rPr>
-          <w:del w:id="1" w:author="Rodney Thayer" w:date="2023-05-16T16:55:00Z"/>
-        </w:rPr>
-      </w:pPr>
-      <w:ins w:id="2" w:author="Rodney Thayer" w:date="2023-05-16T16:55:00Z">
-        <w:r>
-          <w:t xml:space="preserve">Not applicable, </w:t>
-        </w:r>
-      </w:ins>
-      <w:ins w:id="3" w:author="Rodney Thayer" w:date="2023-05-16T16:56:00Z">
-        <w:r>
-          <w:t xml:space="preserve">ACU </w:t>
-        </w:r>
-        <w:proofErr w:type="spellStart"/>
-        <w:r>
-          <w:t>test.</w:t>
-        </w:r>
-      </w:ins>
-      <w:del w:id="4" w:author="Rodney Thayer" w:date="2023-05-16T16:55:00Z">
-        <w:r>
-          <w:delText>Provide</w:delText>
-        </w:r>
+      </w:pPr>
+      <w:r>
+        <w:t>Provide error flag per Annex D to indicate RMAC-I bad status.in osdp_RMAC_I  response to osdp_SCRYPT.</w:t>
+      </w:r>
+    </w:p>
+    <w:p>
+      <w:pPr>
+        <w:pStyle w:val="Standard"/>
+      </w:pPr>
+    </w:p>
+    <w:p>
+      <w:pPr>
+        <w:pStyle w:val="Standard"/>
+      </w:pPr>
+      <w:r>
+        <w:t xml:space="preserve">Process </w:t>
+      </w:r>
+      <w:r>
+        <w:t xml:space="preserve">error status </w:t>
+      </w:r>
+      <w:r>
+        <w:t>(see table D.3</w:t>
+      </w:r>
+      <w:r>
+        <w:t>.2</w:t>
+      </w:r>
+      <w:r>
+        <w:t xml:space="preserve">) </w:t>
+      </w:r>
+      <w:r>
+        <w:t xml:space="preserve">received in response to </w:t>
+      </w:r>
+      <w:r>
+        <w:t>SCRYPT</w:t>
+      </w:r>
+      <w:r>
+        <w:t xml:space="preserve"> and </w:t>
+      </w:r>
+      <w:del w:id="2" w:author="Rodney Thayer" w:date="2023-05-25T19:44:00Z">
         <w:r>
           <w:delText xml:space="preserve"> </w:delText>
         </w:r>
       </w:del>
-      <w:del w:id="5" w:author="Rodney Thayer" w:date="2023-05-16T16:54:00Z">
+      <w:r>
+        <w:t xml:space="preserve">cease (restart) </w:t>
+      </w:r>
+      <w:ins w:id="3" w:author="Rodney Thayer" w:date="2023-05-25T19:44:00Z">
         <w:r>
-          <w:delText xml:space="preserve">malformed </w:delText>
-        </w:r>
-        <w:r>
-          <w:delText>16-byte MAC array – init</w:delText>
-        </w:r>
-      </w:del>
-      <w:del w:id="6" w:author="Rodney Thayer" w:date="2023-05-16T16:55:00Z">
-        <w:r>
-          <w:delText xml:space="preserve">ial MAC value </w:delText>
-        </w:r>
-        <w:r>
-          <w:delText>in 0x78 response to SCRYPT</w:delText>
-        </w:r>
-      </w:del>
-    </w:p>
-    <w:p>
-      <w:pPr>
-        <w:pStyle w:val="Heading5"/>
-      </w:pPr>
-      <w:r>
-        <w:t>ACU</w:t>
-      </w:r>
-      <w:proofErr w:type="spellEnd"/>
-    </w:p>
-    <w:p>
-      <w:pPr>
-        <w:pStyle w:val="Standard"/>
-        <w:rPr>
-          <w:ins w:id="7" w:author="Rodney Thayer" w:date="2023-05-16T16:55:00Z"/>
-        </w:rPr>
-      </w:pPr>
-      <w:ins w:id="8" w:author="Rodney Thayer" w:date="2023-05-16T16:55:00Z">
-        <w:r>
-          <w:t xml:space="preserve">Provide error flag per Annex D to indicate RMAC-I bad status.in </w:t>
-        </w:r>
-        <w:proofErr w:type="spellStart"/>
-        <w:r>
-          <w:t>osdp_RMAC_</w:t>
-        </w:r>
-        <w:proofErr w:type="gramStart"/>
-        <w:r>
-          <w:t>I</w:t>
-        </w:r>
-        <w:proofErr w:type="spellEnd"/>
-        <w:r>
-          <w:t xml:space="preserve">  response</w:t>
-        </w:r>
-        <w:proofErr w:type="gramEnd"/>
-        <w:r>
-          <w:t xml:space="preserve"> to </w:t>
-        </w:r>
-        <w:proofErr w:type="spellStart"/>
-        <w:r>
-          <w:t>osdp_SCRYPT</w:t>
-        </w:r>
-        <w:proofErr w:type="spellEnd"/>
-        <w:r>
-          <w:t>.</w:t>
+          <w:t xml:space="preserve">the </w:t>
         </w:r>
       </w:ins>
-    </w:p>
-    <w:p>
-      <w:pPr>
-        <w:pStyle w:val="Standard"/>
-        <w:rPr>
-          <w:ins w:id="9" w:author="Rodney Thayer" w:date="2023-05-16T16:55:00Z"/>
-        </w:rPr>
-      </w:pPr>
-    </w:p>
-    <w:p>
-      <w:pPr>
-        <w:pStyle w:val="Standard"/>
-      </w:pPr>
-      <w:r>
-        <w:t xml:space="preserve">Process </w:t>
-      </w:r>
-      <w:del w:id="10" w:author="Rodney Thayer" w:date="2023-05-16T16:56:00Z">
+      <w:r>
+        <w:t>secure channel session</w:t>
+      </w:r>
+      <w:ins w:id="4" w:author="Rodney Thayer" w:date="2023-05-25T19:45:00Z">
         <w:r>
-          <w:delText xml:space="preserve">malformed </w:delText>
-        </w:r>
-      </w:del>
-      <w:ins w:id="11" w:author="Rodney Thayer" w:date="2023-05-16T16:56:00Z">
-        <w:r>
-          <w:t xml:space="preserve">error status </w:t>
+          <w:t xml:space="preserve"> currently being established</w:t>
         </w:r>
       </w:ins>
-      <w:del w:id="12" w:author="Rodney Thayer" w:date="2023-05-16T16:56:00Z">
-        <w:r>
-          <w:delText xml:space="preserve">data </w:delText>
-        </w:r>
-      </w:del>
-      <w:r>
-        <w:t>(see table D.3</w:t>
-      </w:r>
-      <w:r>
-        <w:t>.2</w:t>
-      </w:r>
-      <w:r>
-        <w:t xml:space="preserve">) </w:t>
-      </w:r>
-      <w:r>
-        <w:t xml:space="preserve">received in response to </w:t>
-      </w:r>
-      <w:r>
-        <w:t>SCRYPT</w:t>
-      </w:r>
-      <w:r>
-        <w:t xml:space="preserve"> and </w:t>
-      </w:r>
-      <w:del w:id="13" w:author="Rodney Thayer" w:date="2023-05-16T16:56:00Z">
-        <w:r>
-          <w:delText>indicated error and</w:delText>
-        </w:r>
-      </w:del>
-      <w:r>
-        <w:t xml:space="preserve"> cease (restart) secure channel session.</w:t>
+      <w:r>
+        <w:t>.</w:t>
       </w:r>
     </w:p>
     <w:p>
@@ -225,65 +162,9 @@
       </w:r>
     </w:p>
     <w:p>
-      <w:ins w:id="14" w:author="Rodney Thayer" w:date="2023-05-16T16:56:00Z">
-        <w:r>
-          <w:t xml:space="preserve">Confirm the ACU validates the SCS header status in an </w:t>
-        </w:r>
-        <w:proofErr w:type="spellStart"/>
-        <w:r>
-          <w:t>osdp_RMA</w:t>
-        </w:r>
-      </w:ins>
-      <w:ins w:id="15" w:author="Rodney Thayer" w:date="2023-05-16T16:57:00Z">
-        <w:r>
-          <w:t>C_I</w:t>
-        </w:r>
-        <w:proofErr w:type="spellEnd"/>
-        <w:r>
-          <w:t xml:space="preserve"> response and takes appropriate action.  Confirm it does not continue u</w:t>
-        </w:r>
-      </w:ins>
-      <w:ins w:id="16" w:author="Rodney Thayer" w:date="2023-05-16T16:58:00Z">
-        <w:r>
-          <w:t>sing the current Secure Channel session</w:t>
-        </w:r>
-      </w:ins>
-      <w:ins w:id="17" w:author="Rodney Thayer" w:date="2023-05-16T16:57:00Z">
-        <w:r>
-          <w:t>.</w:t>
-        </w:r>
-      </w:ins>
-      <w:del w:id="18" w:author="Rodney Thayer" w:date="2023-05-16T16:57:00Z">
-        <w:r>
-          <w:delText>Determine if the proper cryptogram value is sent in s</w:delText>
-        </w:r>
-        <w:r>
-          <w:delText xml:space="preserve">upport </w:delText>
-        </w:r>
-        <w:r>
-          <w:delText xml:space="preserve">oof </w:delText>
-        </w:r>
-        <w:r>
-          <w:delText xml:space="preserve">establishing secure channel by issuing </w:delText>
-        </w:r>
-        <w:r>
-          <w:delText>SCRYPT</w:delText>
-        </w:r>
-        <w:r>
-          <w:delText xml:space="preserve"> and processing the data block </w:delText>
-        </w:r>
-        <w:r>
-          <w:delText>for encryption synchronization</w:delText>
-        </w:r>
-        <w:r>
-          <w:delText xml:space="preserve"> and in the case of a error restart</w:delText>
-        </w:r>
-      </w:del>
-      <w:del w:id="19" w:author="Rodney Thayer" w:date="2023-05-15T07:14:00Z">
-        <w:r>
-          <w:delText xml:space="preserve"> and reestablish encryption sequence. Stop or restart session when synchronization is lost.</w:delText>
-        </w:r>
-      </w:del>
+      <w:r>
+        <w:t>Confirm the ACU validates the SCS header status in an osdp_RMAC_I response and takes appropriate action.  Confirm it does not continue using the current Secure Channel session.</w:t>
+      </w:r>
     </w:p>
     <w:p>
       <w:pPr>
@@ -325,9 +206,21 @@
               <w:pStyle w:val="Standard"/>
               <w:keepNext/>
             </w:pPr>
-            <w:r>
-              <w:t>Optional</w:t>
-            </w:r>
+            <w:del w:id="5" w:author="Rodney Thayer" w:date="2023-05-25T19:45:00Z">
+              <w:r>
+                <w:delText>Optional</w:delText>
+              </w:r>
+            </w:del>
+            <w:ins w:id="6" w:author="Rodney Thayer" w:date="2023-05-25T19:45:00Z">
+              <w:r>
+                <w:t>Not Applica</w:t>
+              </w:r>
+            </w:ins>
+            <w:ins w:id="7" w:author="Rodney Thayer" w:date="2023-05-25T19:46:00Z">
+              <w:r>
+                <w:t>ble</w:t>
+              </w:r>
+            </w:ins>
           </w:p>
         </w:tc>
       </w:tr>
@@ -385,9 +278,16 @@
               <w:pStyle w:val="Standard"/>
               <w:keepNext/>
             </w:pPr>
-            <w:r>
-              <w:t>Required</w:t>
-            </w:r>
+            <w:ins w:id="8" w:author="Rodney Thayer" w:date="2023-05-25T19:46:00Z">
+              <w:r>
+                <w:t>Not Applicable</w:t>
+              </w:r>
+            </w:ins>
+            <w:del w:id="9" w:author="Rodney Thayer" w:date="2023-05-25T19:46:00Z">
+              <w:r>
+                <w:delText>Required</w:delText>
+              </w:r>
+            </w:del>
           </w:p>
         </w:tc>
       </w:tr>
@@ -445,9 +345,16 @@
               <w:pStyle w:val="Standard"/>
               <w:keepNext/>
             </w:pPr>
-            <w:r>
-              <w:t>Required</w:t>
-            </w:r>
+            <w:ins w:id="10" w:author="Rodney Thayer" w:date="2023-05-25T19:46:00Z">
+              <w:r>
+                <w:t>Not Applicable</w:t>
+              </w:r>
+            </w:ins>
+            <w:del w:id="11" w:author="Rodney Thayer" w:date="2023-05-25T19:46:00Z">
+              <w:r>
+                <w:delText>Required</w:delText>
+              </w:r>
+            </w:del>
           </w:p>
         </w:tc>
       </w:tr>
@@ -505,9 +412,16 @@
               <w:pStyle w:val="Standard"/>
               <w:keepNext/>
             </w:pPr>
-            <w:r>
-              <w:t>Required</w:t>
-            </w:r>
+            <w:ins w:id="12" w:author="Rodney Thayer" w:date="2023-05-25T19:46:00Z">
+              <w:r>
+                <w:t>Not Applicable</w:t>
+              </w:r>
+            </w:ins>
+            <w:del w:id="13" w:author="Rodney Thayer" w:date="2023-05-25T19:46:00Z">
+              <w:r>
+                <w:delText>Required</w:delText>
+              </w:r>
+            </w:del>
           </w:p>
         </w:tc>
       </w:tr>
@@ -565,9 +479,16 @@
               <w:pStyle w:val="Standard"/>
               <w:keepNext/>
             </w:pPr>
-            <w:r>
-              <w:t>Required</w:t>
-            </w:r>
+            <w:ins w:id="14" w:author="Rodney Thayer" w:date="2023-05-25T19:46:00Z">
+              <w:r>
+                <w:t>Not Applicable</w:t>
+              </w:r>
+            </w:ins>
+            <w:del w:id="15" w:author="Rodney Thayer" w:date="2023-05-25T19:46:00Z">
+              <w:r>
+                <w:delText>Required</w:delText>
+              </w:r>
+            </w:del>
           </w:p>
         </w:tc>
       </w:tr>
@@ -625,9 +546,16 @@
               <w:pStyle w:val="Standard"/>
               <w:keepNext/>
             </w:pPr>
-            <w:r>
-              <w:t>Required</w:t>
-            </w:r>
+            <w:ins w:id="16" w:author="Rodney Thayer" w:date="2023-05-25T19:46:00Z">
+              <w:r>
+                <w:t>Not Applicable</w:t>
+              </w:r>
+            </w:ins>
+            <w:del w:id="17" w:author="Rodney Thayer" w:date="2023-05-25T19:46:00Z">
+              <w:r>
+                <w:delText>Required</w:delText>
+              </w:r>
+            </w:del>
           </w:p>
         </w:tc>
       </w:tr>
@@ -679,39 +607,9 @@
       </w:r>
     </w:p>
     <w:p>
-      <w:ins w:id="20" w:author="Rodney Thayer" w:date="2023-05-15T07:14:00Z">
-        <w:r>
-          <w:t>Not applicable, applies to ACU processing of a PD response.</w:t>
-        </w:r>
-      </w:ins>
-      <w:del w:id="21" w:author="Rodney Thayer" w:date="2023-05-15T07:14:00Z">
-        <w:r>
-          <w:delText xml:space="preserve">Provide </w:delText>
-        </w:r>
-        <w:r>
-          <w:delText xml:space="preserve">malformed </w:delText>
-        </w:r>
-        <w:r>
-          <w:delText>data in byte form</w:delText>
-        </w:r>
-      </w:del>
-      <w:del w:id="22" w:author="Rodney Thayer" w:date="2023-05-15T07:15:00Z">
-        <w:r>
-          <w:delText xml:space="preserve">at describes in </w:delText>
-        </w:r>
-        <w:r>
-          <w:delText xml:space="preserve">Table </w:delText>
-        </w:r>
-        <w:r>
-          <w:delText>D.</w:delText>
-        </w:r>
-        <w:r>
-          <w:delText>6</w:delText>
-        </w:r>
-        <w:r>
-          <w:delText>.</w:delText>
-        </w:r>
-      </w:del>
+      <w:r>
+        <w:t>Not applicable, applies to ACU processing of a PD response.</w:t>
+      </w:r>
     </w:p>
     <w:p>
       <w:pPr>
@@ -725,65 +623,15 @@
       <w:pPr>
         <w:pStyle w:val="Standard"/>
       </w:pPr>
-      <w:ins w:id="23" w:author="Rodney Thayer" w:date="2023-05-15T07:15:00Z">
-        <w:r>
-          <w:t>Calculate the RMAC-I response value</w:t>
-        </w:r>
-      </w:ins>
-      <w:ins w:id="24" w:author="Rodney Thayer" w:date="2023-05-16T16:58:00Z">
-        <w:r>
-          <w:t xml:space="preserve"> as usual but set the status in the SCS header to 0xff.</w:t>
-        </w:r>
-      </w:ins>
-      <w:ins w:id="25" w:author="Rodney Thayer" w:date="2023-05-15T07:15:00Z">
-        <w:r>
-          <w:t xml:space="preserve">  Send </w:t>
-        </w:r>
-      </w:ins>
-      <w:ins w:id="26" w:author="Rodney Thayer" w:date="2023-05-15T07:16:00Z">
-        <w:r>
-          <w:t>that.  Inspect an external OSDP trace to confirm the ACU does not proceed to set up that secure channel session.</w:t>
-        </w:r>
-      </w:ins>
-      <w:del w:id="27" w:author="Rodney Thayer" w:date="2023-05-15T07:16:00Z">
-        <w:r>
-          <w:delText xml:space="preserve">Process </w:delText>
-        </w:r>
-        <w:r>
-          <w:delText xml:space="preserve">malformed </w:delText>
-        </w:r>
-        <w:r>
-          <w:delText>data block</w:delText>
-        </w:r>
-        <w:r>
-          <w:delText>, record error, restart encryption</w:delText>
-        </w:r>
-        <w:r>
-          <w:delText xml:space="preserve"> synchronization </w:delText>
-        </w:r>
-        <w:r>
-          <w:delText>to</w:delText>
-        </w:r>
-        <w:r>
-          <w:delText xml:space="preserve"> creat</w:delText>
-        </w:r>
-        <w:r>
-          <w:delText>e</w:delText>
-        </w:r>
-        <w:r>
-          <w:delText xml:space="preserve"> secure channel.</w:delText>
-        </w:r>
-      </w:del>
-      <w:ins w:id="28" w:author="Rodney Thayer" w:date="2023-05-15T07:16:00Z">
-        <w:r>
-          <w:t xml:space="preserve">  The EAC may emit telemetry when</w:t>
-        </w:r>
-      </w:ins>
-      <w:ins w:id="29" w:author="Rodney Thayer" w:date="2023-05-15T07:17:00Z">
-        <w:r>
-          <w:t xml:space="preserve"> this event occurs.</w:t>
-        </w:r>
-      </w:ins>
+      <w:r>
+        <w:t>Calculate the RMAC-I response value</w:t>
+      </w:r>
+      <w:r>
+        <w:t xml:space="preserve"> as usual but set the status in the SCS header to 0xff.</w:t>
+      </w:r>
+      <w:r>
+        <w:t xml:space="preserve">  Send that.  Inspect an external OSDP trace to confirm the ACU does not proceed to set up that secure channel session.  The EAC may emit telemetry when this event occurs.</w:t>
+      </w:r>
     </w:p>
     <w:p>
       <w:pPr>
@@ -801,61 +649,14 @@
         <w:rPr>
           <w:kern w:val="0"/>
         </w:rPr>
-        <w:t xml:space="preserve">Available in </w:t>
-      </w:r>
-      <w:proofErr w:type="spellStart"/>
+        <w:t>Available in libosdp-conformanc</w:t>
+      </w:r>
       <w:r>
         <w:rPr>
           <w:kern w:val="0"/>
         </w:rPr>
-        <w:t>libosdp</w:t>
-      </w:r>
-      <w:proofErr w:type="spellEnd"/>
-      <w:r>
-        <w:rPr>
-          <w:kern w:val="0"/>
-        </w:rPr>
-        <w:t>-conformanc</w:t>
-      </w:r>
-      <w:ins w:id="30" w:author="Rodney Thayer" w:date="2023-05-16T16:58:00Z">
-        <w:r>
-          <w:rPr>
-            <w:kern w:val="0"/>
-          </w:rPr>
-          <w:t>e 1.33-Build-2</w:t>
-        </w:r>
-      </w:ins>
-      <w:del w:id="31" w:author="Rodney Thayer" w:date="2023-05-16T16:58:00Z">
-        <w:r>
-          <w:rPr>
-            <w:kern w:val="0"/>
-          </w:rPr>
-          <w:delText xml:space="preserve">e </w:delText>
-        </w:r>
-        <w:r>
-          <w:fldChar w:fldCharType="begin"/>
-        </w:r>
-        <w:r>
-          <w:delInstrText>HYPERLINK "https://github.com/Security-Industry-Association/libosdp-conformance/releases/tag/1.31-4"</w:delInstrText>
-        </w:r>
-        <w:r>
-          <w:fldChar w:fldCharType="separate"/>
-        </w:r>
-        <w:r>
-          <w:rPr>
-            <w:rStyle w:val="Hyperlink"/>
-            <w:kern w:val="0"/>
-          </w:rPr>
-          <w:delText>1.31-Build-4</w:delText>
-        </w:r>
-        <w:r>
-          <w:rPr>
-            <w:rStyle w:val="Hyperlink"/>
-            <w:kern w:val="0"/>
-          </w:rPr>
-          <w:fldChar w:fldCharType="end"/>
-        </w:r>
-      </w:del>
+        <w:t>e 1.33-Build-2</w:t>
+      </w:r>
     </w:p>
     <w:p>
       <w:pPr>
@@ -978,30 +779,20 @@
       <w:pPr>
         <w:pStyle w:val="Standard"/>
       </w:pPr>
-      <w:ins w:id="32" w:author="Rodney Thayer" w:date="2023-05-15T07:17:00Z">
+      <w:r>
+        <w:t xml:space="preserve">Text updated </w:t>
+      </w:r>
+      <w:r>
+        <w:t>2.5.</w:t>
+      </w:r>
+      <w:ins w:id="18" w:author="Rodney Thayer" w:date="2023-05-25T19:46:00Z">
         <w:r>
-          <w:t xml:space="preserve">Text updated </w:t>
+          <w:t>8</w:t>
         </w:r>
       </w:ins>
-      <w:ins w:id="33" w:author="Rodney Thayer" w:date="2023-05-15T07:24:00Z">
+      <w:del w:id="19" w:author="Rodney Thayer" w:date="2023-05-25T19:46:00Z">
         <w:r>
-          <w:t>2.5.</w:t>
-        </w:r>
-      </w:ins>
-      <w:ins w:id="34" w:author="Rodney Thayer" w:date="2023-05-16T16:59:00Z">
-        <w:r>
-          <w:t>7</w:t>
-        </w:r>
-      </w:ins>
-      <w:del w:id="35" w:author="Rodney Thayer" w:date="2023-05-15T07:17:00Z">
-        <w:r>
-          <w:delText xml:space="preserve">New for </w:delText>
-        </w:r>
-        <w:r>
-          <w:delText>2.</w:delText>
-        </w:r>
-        <w:r>
-          <w:delText>4.2</w:delText>
+          <w:delText>7</w:delText>
         </w:r>
       </w:del>
     </w:p>

</xml_diff>